<commit_message>
fin protocole acquisition données
</commit_message>
<xml_diff>
--- a/notes/dataAcquisitionProtocol.docx
+++ b/notes/dataAcquisitionProtocol.docx
@@ -221,6 +221,7 @@
       </w:pPr>
       <w:r>
         <w:rPr>
+          <w:noProof/>
           <w:lang w:val="fr-BE"/>
         </w:rPr>
         <w:drawing>
@@ -385,31 +386,49 @@
         <w:jc w:val="both"/>
       </w:pPr>
       <w:r>
+        <w:lastRenderedPageBreak/>
+        <w:t>Flexion and extension of the fingers</w:t>
+      </w:r>
+    </w:p>
+    <w:p>
+      <w:pPr>
+        <w:pStyle w:val="Paragraphedeliste"/>
+        <w:numPr>
+          <w:ilvl w:val="0"/>
+          <w:numId w:val="2"/>
+        </w:numPr>
+        <w:jc w:val="both"/>
+      </w:pPr>
+      <w:r>
+        <w:t>Pronation of the forearm</w:t>
+      </w:r>
+    </w:p>
+    <w:p>
+      <w:pPr>
+        <w:pStyle w:val="Paragraphedeliste"/>
+        <w:numPr>
+          <w:ilvl w:val="0"/>
+          <w:numId w:val="2"/>
+        </w:numPr>
+        <w:jc w:val="both"/>
+      </w:pPr>
+      <w:r>
         <w:rPr>
           <w:noProof/>
         </w:rPr>
-        <w:lastRenderedPageBreak/>
         <w:drawing>
-          <wp:anchor distT="0" distB="0" distL="114300" distR="114300" simplePos="0" relativeHeight="251660288" behindDoc="1" locked="0" layoutInCell="1" allowOverlap="1" wp14:anchorId="7AC927FF" wp14:editId="3D29D84F">
+          <wp:anchor distT="0" distB="0" distL="114300" distR="114300" simplePos="0" relativeHeight="251660288" behindDoc="0" locked="0" layoutInCell="1" allowOverlap="1" wp14:anchorId="2C9B1D4C" wp14:editId="68119C2A">
             <wp:simplePos x="0" y="0"/>
             <wp:positionH relativeFrom="column">
-              <wp:posOffset>3443605</wp:posOffset>
+              <wp:posOffset>367030</wp:posOffset>
             </wp:positionH>
             <wp:positionV relativeFrom="paragraph">
-              <wp:posOffset>0</wp:posOffset>
+              <wp:posOffset>276860</wp:posOffset>
             </wp:positionV>
-            <wp:extent cx="2391410" cy="1824355"/>
-            <wp:effectExtent l="0" t="0" r="8890" b="4445"/>
-            <wp:wrapTight wrapText="bothSides">
-              <wp:wrapPolygon edited="0">
-                <wp:start x="0" y="0"/>
-                <wp:lineTo x="0" y="21427"/>
-                <wp:lineTo x="21508" y="21427"/>
-                <wp:lineTo x="21508" y="0"/>
-                <wp:lineTo x="0" y="0"/>
-              </wp:wrapPolygon>
-            </wp:wrapTight>
-            <wp:docPr id="2" name="Image 2" descr="Is pronation/supination a movement part of the wrist or the forearm?"/>
+            <wp:extent cx="1949450" cy="4286250"/>
+            <wp:effectExtent l="0" t="0" r="0" b="0"/>
+            <wp:wrapTopAndBottom/>
+            <wp:docPr id="4" name="Image 4"/>
             <wp:cNvGraphicFramePr>
               <a:graphicFrameLocks xmlns:a="http://schemas.openxmlformats.org/drawingml/2006/main" noChangeAspect="1"/>
             </wp:cNvGraphicFramePr>
@@ -417,13 +436,13 @@
               <a:graphicData uri="http://schemas.openxmlformats.org/drawingml/2006/picture">
                 <pic:pic xmlns:pic="http://schemas.openxmlformats.org/drawingml/2006/picture">
                   <pic:nvPicPr>
-                    <pic:cNvPr id="0" name="Picture 1" descr="Is pronation/supination a movement part of the wrist or the forearm?"/>
+                    <pic:cNvPr id="0" name="Picture 1"/>
                     <pic:cNvPicPr>
                       <a:picLocks noChangeAspect="1" noChangeArrowheads="1"/>
                     </pic:cNvPicPr>
                   </pic:nvPicPr>
                   <pic:blipFill>
-                    <a:blip r:embed="rId6">
+                    <a:blip r:embed="rId6" cstate="print">
                       <a:extLst>
                         <a:ext uri="{28A0092B-C50C-407E-A947-70E740481C1C}">
                           <a14:useLocalDpi xmlns:a14="http://schemas.microsoft.com/office/drawing/2010/main" val="0"/>
@@ -438,7 +457,7 @@
                   <pic:spPr bwMode="auto">
                     <a:xfrm>
                       <a:off x="0" y="0"/>
-                      <a:ext cx="2391410" cy="1824355"/>
+                      <a:ext cx="1949450" cy="4286250"/>
                     </a:xfrm>
                     <a:prstGeom prst="rect">
                       <a:avLst/>
@@ -451,49 +470,11 @@
                 </pic:pic>
               </a:graphicData>
             </a:graphic>
-            <wp14:sizeRelH relativeFrom="margin">
-              <wp14:pctWidth>0</wp14:pctWidth>
-            </wp14:sizeRelH>
-            <wp14:sizeRelV relativeFrom="margin">
-              <wp14:pctHeight>0</wp14:pctHeight>
-            </wp14:sizeRelV>
           </wp:anchor>
         </w:drawing>
       </w:r>
       <w:r>
-        <w:t>Flexion and extension of the fingers</w:t>
-      </w:r>
-    </w:p>
-    <w:p>
-      <w:pPr>
-        <w:pStyle w:val="Paragraphedeliste"/>
-        <w:numPr>
-          <w:ilvl w:val="0"/>
-          <w:numId w:val="2"/>
-        </w:numPr>
-        <w:jc w:val="both"/>
-      </w:pPr>
-      <w:r>
-        <w:t>Pronation of the forearm</w:t>
-      </w:r>
-    </w:p>
-    <w:p>
-      <w:pPr>
-        <w:pStyle w:val="Paragraphedeliste"/>
-        <w:numPr>
-          <w:ilvl w:val="0"/>
-          <w:numId w:val="2"/>
-        </w:numPr>
-        <w:jc w:val="both"/>
-      </w:pPr>
-      <w:r>
-        <w:t xml:space="preserve">Ulnar </w:t>
-      </w:r>
-      <w:r>
-        <w:t xml:space="preserve">and radial </w:t>
-      </w:r>
-      <w:r>
-        <w:t>deviation of the wrist</w:t>
+        <w:t>Ulnar and radial deviation of the wrist</w:t>
       </w:r>
     </w:p>
     <w:p>
@@ -535,20 +516,29 @@
       <w:r>
         <w:rPr>
           <w:noProof/>
+          <w:lang w:val="fr-BE"/>
         </w:rPr>
         <w:drawing>
-          <wp:anchor distT="0" distB="0" distL="114300" distR="114300" simplePos="0" relativeHeight="251659264" behindDoc="0" locked="0" layoutInCell="1" allowOverlap="1" wp14:anchorId="41C2F171" wp14:editId="467EBD07">
+          <wp:anchor distT="0" distB="0" distL="114300" distR="114300" simplePos="0" relativeHeight="251661312" behindDoc="1" locked="0" layoutInCell="1" allowOverlap="1" wp14:anchorId="0F42E72E" wp14:editId="4FFD311A">
             <wp:simplePos x="0" y="0"/>
             <wp:positionH relativeFrom="column">
-              <wp:posOffset>-170815</wp:posOffset>
+              <wp:posOffset>5715</wp:posOffset>
             </wp:positionH>
             <wp:positionV relativeFrom="paragraph">
-              <wp:posOffset>214630</wp:posOffset>
+              <wp:posOffset>198755</wp:posOffset>
             </wp:positionV>
-            <wp:extent cx="2110105" cy="3656965"/>
-            <wp:effectExtent l="0" t="0" r="4445" b="635"/>
-            <wp:wrapSquare wrapText="bothSides"/>
-            <wp:docPr id="3" name="Image 3"/>
+            <wp:extent cx="1675130" cy="2902585"/>
+            <wp:effectExtent l="0" t="0" r="1270" b="0"/>
+            <wp:wrapTight wrapText="bothSides">
+              <wp:wrapPolygon edited="0">
+                <wp:start x="0" y="0"/>
+                <wp:lineTo x="0" y="21406"/>
+                <wp:lineTo x="21371" y="21406"/>
+                <wp:lineTo x="21371" y="0"/>
+                <wp:lineTo x="0" y="0"/>
+              </wp:wrapPolygon>
+            </wp:wrapTight>
+            <wp:docPr id="2" name="Image 2"/>
             <wp:cNvGraphicFramePr>
               <a:graphicFrameLocks xmlns:a="http://schemas.openxmlformats.org/drawingml/2006/main" noChangeAspect="1"/>
             </wp:cNvGraphicFramePr>
@@ -556,36 +546,29 @@
               <a:graphicData uri="http://schemas.openxmlformats.org/drawingml/2006/picture">
                 <pic:pic xmlns:pic="http://schemas.openxmlformats.org/drawingml/2006/picture">
                   <pic:nvPicPr>
-                    <pic:cNvPr id="0" name="Picture 3"/>
-                    <pic:cNvPicPr>
-                      <a:picLocks noChangeAspect="1" noChangeArrowheads="1"/>
-                    </pic:cNvPicPr>
+                    <pic:cNvPr id="2" name="Image 2"/>
+                    <pic:cNvPicPr/>
                   </pic:nvPicPr>
                   <pic:blipFill>
-                    <a:blip r:embed="rId7">
+                    <a:blip r:embed="rId7" cstate="print">
                       <a:extLst>
                         <a:ext uri="{28A0092B-C50C-407E-A947-70E740481C1C}">
                           <a14:useLocalDpi xmlns:a14="http://schemas.microsoft.com/office/drawing/2010/main" val="0"/>
                         </a:ext>
                       </a:extLst>
                     </a:blip>
-                    <a:srcRect/>
                     <a:stretch>
                       <a:fillRect/>
                     </a:stretch>
                   </pic:blipFill>
-                  <pic:spPr bwMode="auto">
+                  <pic:spPr>
                     <a:xfrm>
                       <a:off x="0" y="0"/>
-                      <a:ext cx="2110105" cy="3656965"/>
+                      <a:ext cx="1675130" cy="2902585"/>
                     </a:xfrm>
                     <a:prstGeom prst="rect">
                       <a:avLst/>
                     </a:prstGeom>
-                    <a:noFill/>
-                    <a:ln>
-                      <a:noFill/>
-                    </a:ln>
                   </pic:spPr>
                 </pic:pic>
               </a:graphicData>
@@ -617,8 +600,46 @@
         <w:rPr>
           <w:lang w:val="fr-BE"/>
         </w:rPr>
-        <w:t>Basé sur le langage esd signes Taïwanais composé de  50 signes</w:t>
-      </w:r>
+        <w:t>Basé sur le langage d</w:t>
+      </w:r>
+      <w:r>
+        <w:rPr>
+          <w:lang w:val="fr-BE"/>
+        </w:rPr>
+        <w:t>es</w:t>
+      </w:r>
+      <w:r>
+        <w:rPr>
+          <w:lang w:val="fr-BE"/>
+        </w:rPr>
+        <w:t xml:space="preserve"> signes Taïwanais composé de  50 signes</w:t>
+      </w:r>
+      <w:r>
+        <w:rPr>
+          <w:lang w:val="fr-BE"/>
+        </w:rPr>
+        <w:t xml:space="preserve"> (2</w:t>
+      </w:r>
+      <w:r>
+        <w:rPr>
+          <w:lang w:val="fr-BE"/>
+        </w:rPr>
+        <w:t>5</w:t>
+      </w:r>
+      <w:r>
+        <w:rPr>
+          <w:lang w:val="fr-BE"/>
+        </w:rPr>
+        <w:t xml:space="preserve"> gardés)</w:t>
+      </w:r>
+    </w:p>
+    <w:p>
+      <w:pPr>
+        <w:jc w:val="both"/>
+        <w:rPr>
+          <w:lang w:val="fr-BE"/>
+        </w:rPr>
+      </w:pPr>
     </w:p>
     <w:p>
       <w:pPr>
@@ -697,31 +718,7 @@
         <w:rPr>
           <w:lang w:val="fr-BE"/>
         </w:rPr>
-        <w:t xml:space="preserve">, </w:t>
-      </w:r>
-      <w:r>
-        <w:rPr>
-          <w:lang w:val="fr-BE"/>
-        </w:rPr>
-        <w:t xml:space="preserve">) avec l’avant bras en supination </w:t>
-      </w:r>
-      <w:r>
-        <w:rPr>
-          <w:lang w:val="fr-BE"/>
-        </w:rPr>
-        <w:t>puis</w:t>
-      </w:r>
-      <w:r>
-        <w:rPr>
-          <w:lang w:val="fr-BE"/>
-        </w:rPr>
-        <w:t xml:space="preserve"> en pronation</w:t>
-      </w:r>
-      <w:r>
-        <w:rPr>
-          <w:lang w:val="fr-BE"/>
-        </w:rPr>
-        <w:t>,</w:t>
+        <w:t>, ) avec l’avant bras en supination puis en pronation,</w:t>
       </w:r>
       <w:r>
         <w:rPr>
@@ -743,6 +740,26 @@
         </w:rPr>
         <w:t>Pendant qu’il réalise les mouvements, le sujet doit bouger l’avant bras le moins possible.</w:t>
       </w:r>
+    </w:p>
+    <w:p>
+      <w:pPr>
+        <w:pStyle w:val="Titre2"/>
+        <w:ind w:left="1080"/>
+        <w:jc w:val="both"/>
+        <w:rPr>
+          <w:lang w:val="fr-BE"/>
+        </w:rPr>
+      </w:pPr>
+    </w:p>
+    <w:p>
+      <w:pPr>
+        <w:pStyle w:val="Titre2"/>
+        <w:ind w:left="1080"/>
+        <w:jc w:val="both"/>
+        <w:rPr>
+          <w:lang w:val="fr-BE"/>
+        </w:rPr>
+      </w:pPr>
     </w:p>
     <w:p>
       <w:pPr>
@@ -802,31 +819,7 @@
         <w:rPr>
           <w:lang w:val="fr-BE"/>
         </w:rPr>
-        <w:t>Il le réalise</w:t>
-      </w:r>
-      <w:r>
-        <w:rPr>
-          <w:lang w:val="fr-BE"/>
-        </w:rPr>
-        <w:t xml:space="preserve"> avec l’avant bras en supination </w:t>
-      </w:r>
-      <w:r>
-        <w:rPr>
-          <w:lang w:val="fr-BE"/>
-        </w:rPr>
-        <w:t>puis</w:t>
-      </w:r>
-      <w:r>
-        <w:rPr>
-          <w:lang w:val="fr-BE"/>
-        </w:rPr>
-        <w:t xml:space="preserve"> en pronation</w:t>
-      </w:r>
-      <w:r>
-        <w:rPr>
-          <w:lang w:val="fr-BE"/>
-        </w:rPr>
-        <w:t xml:space="preserve"> et réalise le moins possible de mouvements de l’avant bras pendant le pinching.</w:t>
+        <w:t>Il le réalise avec l’avant bras en supination puis en pronation et réalise le moins possible de mouvements de l’avant bras pendant le pinching.</w:t>
       </w:r>
     </w:p>
     <w:p>

</xml_diff>